<commit_message>
adding shading to the n/a cells
</commit_message>
<xml_diff>
--- a/TechComm/semester/2025-01-Spring/calendar-spring25.docx
+++ b/TechComm/semester/2025-01-Spring/calendar-spring25.docx
@@ -39,13 +39,7 @@
         <w:rPr>
           <w:rFonts w:ascii="Acherus Grotesque Light" w:hAnsi="Acherus Grotesque Light"/>
         </w:rPr>
-        <w:t xml:space="preserve">All dates are tentative. </w:t>
-      </w:r>
-      <w:r>
-        <w:rPr>
-          <w:rFonts w:ascii="Acherus Grotesque Light" w:hAnsi="Acherus Grotesque Light"/>
-        </w:rPr>
-        <w:t>See</w:t>
+        <w:t>All dates are tentative. See</w:t>
       </w:r>
       <w:r>
         <w:rPr>
@@ -173,6 +167,9 @@
         <w:tc>
           <w:tcPr>
             <w:tcW w:w="2406" w:type="dxa"/>
+            <w:tcBorders>
+              <w:bottom w:val="single" w:sz="4" w:space="0" w:color="auto"/>
+            </w:tcBorders>
           </w:tcPr>
           <w:p>
             <w:pPr>
@@ -199,6 +196,9 @@
         <w:tc>
           <w:tcPr>
             <w:tcW w:w="2407" w:type="dxa"/>
+            <w:tcBorders>
+              <w:bottom w:val="single" w:sz="4" w:space="0" w:color="auto"/>
+            </w:tcBorders>
           </w:tcPr>
           <w:p>
             <w:pPr>
@@ -346,6 +346,7 @@
         <w:tc>
           <w:tcPr>
             <w:tcW w:w="2406" w:type="dxa"/>
+            <w:shd w:val="thinDiagStripe" w:color="F4C7A5" w:themeColor="accent2" w:themeTint="66" w:fill="auto"/>
           </w:tcPr>
           <w:p>
             <w:pPr>
@@ -369,6 +370,7 @@
         <w:tc>
           <w:tcPr>
             <w:tcW w:w="2407" w:type="dxa"/>
+            <w:shd w:val="thinDiagStripe" w:color="F4C7A5" w:themeColor="accent2" w:themeTint="66" w:fill="auto"/>
           </w:tcPr>
           <w:p>
             <w:pPr>
@@ -483,6 +485,7 @@
         <w:tc>
           <w:tcPr>
             <w:tcW w:w="2406" w:type="dxa"/>
+            <w:shd w:val="thinDiagStripe" w:color="F4C7A5" w:themeColor="accent2" w:themeTint="66" w:fill="auto"/>
           </w:tcPr>
           <w:p>
             <w:pPr>
@@ -506,6 +509,7 @@
         <w:tc>
           <w:tcPr>
             <w:tcW w:w="2407" w:type="dxa"/>
+            <w:shd w:val="thinDiagStripe" w:color="F4C7A5" w:themeColor="accent2" w:themeTint="66" w:fill="auto"/>
           </w:tcPr>
           <w:p>
             <w:pPr>
@@ -561,25 +565,7 @@
                 <w:sz w:val="24"/>
                 <w:szCs w:val="24"/>
               </w:rPr>
-              <w:t xml:space="preserve">Its, </w:t>
-            </w:r>
-            <w:r>
-              <w:rPr>
-                <w:rFonts w:ascii="Acherus Grotesque Light" w:hAnsi="Acherus Grotesque Light"/>
-                <w:bCs/>
-                <w:sz w:val="24"/>
-                <w:szCs w:val="24"/>
-              </w:rPr>
-              <w:t>the Introduce Yourself Discussion</w:t>
-            </w:r>
-            <w:r>
-              <w:rPr>
-                <w:rFonts w:ascii="Acherus Grotesque Light" w:hAnsi="Acherus Grotesque Light"/>
-                <w:bCs/>
-                <w:sz w:val="24"/>
-                <w:szCs w:val="24"/>
-              </w:rPr>
-              <w:t>, and Check</w:t>
+              <w:t>Its, the Introduce Yourself Discussion, and Check</w:t>
             </w:r>
             <w:r>
               <w:rPr>
@@ -618,6 +604,9 @@
         <w:tc>
           <w:tcPr>
             <w:tcW w:w="2406" w:type="dxa"/>
+            <w:tcBorders>
+              <w:bottom w:val="single" w:sz="4" w:space="0" w:color="auto"/>
+            </w:tcBorders>
           </w:tcPr>
           <w:p>
             <w:pPr>
@@ -641,6 +630,7 @@
         <w:tc>
           <w:tcPr>
             <w:tcW w:w="2406" w:type="dxa"/>
+            <w:shd w:val="thinDiagStripe" w:color="F4C7A5" w:themeColor="accent2" w:themeTint="66" w:fill="auto"/>
           </w:tcPr>
           <w:p>
             <w:pPr>
@@ -664,6 +654,7 @@
         <w:tc>
           <w:tcPr>
             <w:tcW w:w="2407" w:type="dxa"/>
+            <w:shd w:val="thinDiagStripe" w:color="F4C7A5" w:themeColor="accent2" w:themeTint="66" w:fill="auto"/>
           </w:tcPr>
           <w:p>
             <w:pPr>
@@ -737,6 +728,7 @@
         <w:tc>
           <w:tcPr>
             <w:tcW w:w="2406" w:type="dxa"/>
+            <w:shd w:val="thinDiagStripe" w:color="F4C7A5" w:themeColor="accent2" w:themeTint="66" w:fill="auto"/>
           </w:tcPr>
           <w:p>
             <w:pPr>
@@ -760,6 +752,9 @@
         <w:tc>
           <w:tcPr>
             <w:tcW w:w="2406" w:type="dxa"/>
+            <w:tcBorders>
+              <w:bottom w:val="single" w:sz="4" w:space="0" w:color="auto"/>
+            </w:tcBorders>
           </w:tcPr>
           <w:p>
             <w:pPr>
@@ -783,6 +778,9 @@
         <w:tc>
           <w:tcPr>
             <w:tcW w:w="2407" w:type="dxa"/>
+            <w:tcBorders>
+              <w:bottom w:val="single" w:sz="4" w:space="0" w:color="auto"/>
+            </w:tcBorders>
           </w:tcPr>
           <w:p>
             <w:pPr>
@@ -900,6 +898,7 @@
         <w:tc>
           <w:tcPr>
             <w:tcW w:w="2406" w:type="dxa"/>
+            <w:shd w:val="thinDiagStripe" w:color="F4C7A5" w:themeColor="accent2" w:themeTint="66" w:fill="auto"/>
           </w:tcPr>
           <w:p>
             <w:pPr>
@@ -923,6 +922,7 @@
         <w:tc>
           <w:tcPr>
             <w:tcW w:w="2407" w:type="dxa"/>
+            <w:shd w:val="thinDiagStripe" w:color="F4C7A5" w:themeColor="accent2" w:themeTint="66" w:fill="auto"/>
           </w:tcPr>
           <w:p>
             <w:pPr>
@@ -1037,6 +1037,7 @@
         <w:tc>
           <w:tcPr>
             <w:tcW w:w="2406" w:type="dxa"/>
+            <w:shd w:val="thinDiagStripe" w:color="F4C7A5" w:themeColor="accent2" w:themeTint="66" w:fill="auto"/>
           </w:tcPr>
           <w:p>
             <w:pPr>
@@ -1060,6 +1061,7 @@
         <w:tc>
           <w:tcPr>
             <w:tcW w:w="2407" w:type="dxa"/>
+            <w:shd w:val="thinDiagStripe" w:color="F4C7A5" w:themeColor="accent2" w:themeTint="66" w:fill="auto"/>
           </w:tcPr>
           <w:p>
             <w:pPr>
@@ -1154,6 +1156,9 @@
         <w:tc>
           <w:tcPr>
             <w:tcW w:w="2406" w:type="dxa"/>
+            <w:tcBorders>
+              <w:bottom w:val="single" w:sz="4" w:space="0" w:color="auto"/>
+            </w:tcBorders>
           </w:tcPr>
           <w:p>
             <w:pPr>
@@ -1177,6 +1182,7 @@
         <w:tc>
           <w:tcPr>
             <w:tcW w:w="2406" w:type="dxa"/>
+            <w:shd w:val="thinDiagStripe" w:color="F4C7A5" w:themeColor="accent2" w:themeTint="66" w:fill="auto"/>
           </w:tcPr>
           <w:p>
             <w:pPr>
@@ -1200,6 +1206,7 @@
         <w:tc>
           <w:tcPr>
             <w:tcW w:w="2407" w:type="dxa"/>
+            <w:shd w:val="thinDiagStripe" w:color="F4C7A5" w:themeColor="accent2" w:themeTint="66" w:fill="auto"/>
           </w:tcPr>
           <w:p>
             <w:pPr>
@@ -1273,6 +1280,7 @@
         <w:tc>
           <w:tcPr>
             <w:tcW w:w="2406" w:type="dxa"/>
+            <w:shd w:val="thinDiagStripe" w:color="F4C7A5" w:themeColor="accent2" w:themeTint="66" w:fill="auto"/>
           </w:tcPr>
           <w:p>
             <w:pPr>
@@ -1296,6 +1304,9 @@
         <w:tc>
           <w:tcPr>
             <w:tcW w:w="2406" w:type="dxa"/>
+            <w:tcBorders>
+              <w:bottom w:val="single" w:sz="4" w:space="0" w:color="auto"/>
+            </w:tcBorders>
           </w:tcPr>
           <w:p>
             <w:pPr>
@@ -1319,6 +1330,9 @@
         <w:tc>
           <w:tcPr>
             <w:tcW w:w="2407" w:type="dxa"/>
+            <w:tcBorders>
+              <w:bottom w:val="single" w:sz="4" w:space="0" w:color="auto"/>
+            </w:tcBorders>
           </w:tcPr>
           <w:p>
             <w:pPr>
@@ -1365,25 +1379,7 @@
                 <w:sz w:val="24"/>
                 <w:szCs w:val="24"/>
               </w:rPr>
-              <w:t>Week 7 Try-</w:t>
-            </w:r>
-            <w:r>
-              <w:rPr>
-                <w:rFonts w:ascii="Acherus Grotesque Light" w:hAnsi="Acherus Grotesque Light"/>
-                <w:bCs/>
-                <w:sz w:val="24"/>
-                <w:szCs w:val="24"/>
-              </w:rPr>
-              <w:t>Its and Check</w:t>
-            </w:r>
-            <w:r>
-              <w:rPr>
-                <w:rFonts w:ascii="Acherus Grotesque Light" w:hAnsi="Acherus Grotesque Light"/>
-                <w:bCs/>
-                <w:sz w:val="24"/>
-                <w:szCs w:val="24"/>
-              </w:rPr>
-              <w:t>-In Survey</w:t>
+              <w:t>Week 7 Try-Its and Check-In Survey</w:t>
             </w:r>
           </w:p>
         </w:tc>
@@ -1436,6 +1432,7 @@
         <w:tc>
           <w:tcPr>
             <w:tcW w:w="2406" w:type="dxa"/>
+            <w:shd w:val="thinDiagStripe" w:color="F4C7A5" w:themeColor="accent2" w:themeTint="66" w:fill="auto"/>
           </w:tcPr>
           <w:p>
             <w:pPr>
@@ -1459,6 +1456,7 @@
         <w:tc>
           <w:tcPr>
             <w:tcW w:w="2407" w:type="dxa"/>
+            <w:shd w:val="thinDiagStripe" w:color="F4C7A5" w:themeColor="accent2" w:themeTint="66" w:fill="auto"/>
           </w:tcPr>
           <w:p>
             <w:pPr>
@@ -1502,25 +1500,7 @@
                 <w:sz w:val="24"/>
                 <w:szCs w:val="24"/>
               </w:rPr>
-              <w:t>Week 8 Try-</w:t>
-            </w:r>
-            <w:r>
-              <w:rPr>
-                <w:rFonts w:ascii="Acherus Grotesque Light" w:hAnsi="Acherus Grotesque Light"/>
-                <w:bCs/>
-                <w:sz w:val="24"/>
-                <w:szCs w:val="24"/>
-              </w:rPr>
-              <w:t>Its and Check</w:t>
-            </w:r>
-            <w:r>
-              <w:rPr>
-                <w:rFonts w:ascii="Acherus Grotesque Light" w:hAnsi="Acherus Grotesque Light"/>
-                <w:bCs/>
-                <w:sz w:val="24"/>
-                <w:szCs w:val="24"/>
-              </w:rPr>
-              <w:t>-In Survey</w:t>
+              <w:t>Week 8 Try-Its and Check-In Survey</w:t>
             </w:r>
           </w:p>
         </w:tc>
@@ -1573,6 +1553,7 @@
         <w:tc>
           <w:tcPr>
             <w:tcW w:w="2406" w:type="dxa"/>
+            <w:shd w:val="thinDiagStripe" w:color="F4C7A5" w:themeColor="accent2" w:themeTint="66" w:fill="auto"/>
           </w:tcPr>
           <w:p>
             <w:pPr>
@@ -1596,6 +1577,7 @@
         <w:tc>
           <w:tcPr>
             <w:tcW w:w="2407" w:type="dxa"/>
+            <w:shd w:val="thinDiagStripe" w:color="F4C7A5" w:themeColor="accent2" w:themeTint="66" w:fill="auto"/>
           </w:tcPr>
           <w:p>
             <w:pPr>
@@ -1642,25 +1624,7 @@
                 <w:sz w:val="24"/>
                 <w:szCs w:val="24"/>
               </w:rPr>
-              <w:t>Week 9 Try-</w:t>
-            </w:r>
-            <w:r>
-              <w:rPr>
-                <w:rFonts w:ascii="Acherus Grotesque Light" w:hAnsi="Acherus Grotesque Light"/>
-                <w:bCs/>
-                <w:sz w:val="24"/>
-                <w:szCs w:val="24"/>
-              </w:rPr>
-              <w:t>Its and Check</w:t>
-            </w:r>
-            <w:r>
-              <w:rPr>
-                <w:rFonts w:ascii="Acherus Grotesque Light" w:hAnsi="Acherus Grotesque Light"/>
-                <w:bCs/>
-                <w:sz w:val="24"/>
-                <w:szCs w:val="24"/>
-              </w:rPr>
-              <w:t>-In Survey</w:t>
+              <w:t>Week 9 Try-Its and Check-In Survey</w:t>
             </w:r>
           </w:p>
         </w:tc>
@@ -1690,6 +1654,9 @@
         <w:tc>
           <w:tcPr>
             <w:tcW w:w="2406" w:type="dxa"/>
+            <w:tcBorders>
+              <w:bottom w:val="single" w:sz="4" w:space="0" w:color="auto"/>
+            </w:tcBorders>
           </w:tcPr>
           <w:p>
             <w:pPr>
@@ -1713,6 +1680,7 @@
         <w:tc>
           <w:tcPr>
             <w:tcW w:w="2406" w:type="dxa"/>
+            <w:shd w:val="thinDiagStripe" w:color="F4C7A5" w:themeColor="accent2" w:themeTint="66" w:fill="auto"/>
           </w:tcPr>
           <w:p>
             <w:pPr>
@@ -1736,6 +1704,7 @@
         <w:tc>
           <w:tcPr>
             <w:tcW w:w="2407" w:type="dxa"/>
+            <w:shd w:val="thinDiagStripe" w:color="F4C7A5" w:themeColor="accent2" w:themeTint="66" w:fill="auto"/>
           </w:tcPr>
           <w:p>
             <w:pPr>
@@ -1809,6 +1778,7 @@
         <w:tc>
           <w:tcPr>
             <w:tcW w:w="2406" w:type="dxa"/>
+            <w:shd w:val="thinDiagStripe" w:color="F4C7A5" w:themeColor="accent2" w:themeTint="66" w:fill="auto"/>
           </w:tcPr>
           <w:p>
             <w:pPr>
@@ -1901,25 +1871,7 @@
                 <w:sz w:val="24"/>
                 <w:szCs w:val="24"/>
               </w:rPr>
-              <w:t>Week 10 Try-</w:t>
-            </w:r>
-            <w:r>
-              <w:rPr>
-                <w:rFonts w:ascii="Acherus Grotesque Light" w:hAnsi="Acherus Grotesque Light"/>
-                <w:bCs/>
-                <w:sz w:val="24"/>
-                <w:szCs w:val="24"/>
-              </w:rPr>
-              <w:t>Its and Check</w:t>
-            </w:r>
-            <w:r>
-              <w:rPr>
-                <w:rFonts w:ascii="Acherus Grotesque Light" w:hAnsi="Acherus Grotesque Light"/>
-                <w:bCs/>
-                <w:sz w:val="24"/>
-                <w:szCs w:val="24"/>
-              </w:rPr>
-              <w:t>-In Survey</w:t>
+              <w:t>Week 10 Try-Its and Check-In Survey</w:t>
             </w:r>
           </w:p>
         </w:tc>
@@ -2038,25 +1990,7 @@
                 <w:sz w:val="24"/>
                 <w:szCs w:val="24"/>
               </w:rPr>
-              <w:t>Week 11 Try-</w:t>
-            </w:r>
-            <w:r>
-              <w:rPr>
-                <w:rFonts w:ascii="Acherus Grotesque Light" w:hAnsi="Acherus Grotesque Light"/>
-                <w:bCs/>
-                <w:sz w:val="24"/>
-                <w:szCs w:val="24"/>
-              </w:rPr>
-              <w:t>Its and Check</w:t>
-            </w:r>
-            <w:r>
-              <w:rPr>
-                <w:rFonts w:ascii="Acherus Grotesque Light" w:hAnsi="Acherus Grotesque Light"/>
-                <w:bCs/>
-                <w:sz w:val="24"/>
-                <w:szCs w:val="24"/>
-              </w:rPr>
-              <w:t>-In Survey</w:t>
+              <w:t>Week 11 Try-Its and Check-In Survey</w:t>
             </w:r>
           </w:p>
         </w:tc>
@@ -2086,6 +2020,9 @@
         <w:tc>
           <w:tcPr>
             <w:tcW w:w="2406" w:type="dxa"/>
+            <w:tcBorders>
+              <w:bottom w:val="single" w:sz="4" w:space="0" w:color="auto"/>
+            </w:tcBorders>
           </w:tcPr>
           <w:p>
             <w:pPr>
@@ -2208,6 +2145,7 @@
         <w:tc>
           <w:tcPr>
             <w:tcW w:w="2406" w:type="dxa"/>
+            <w:shd w:val="thinDiagStripe" w:color="F4C7A5" w:themeColor="accent2" w:themeTint="66" w:fill="auto"/>
           </w:tcPr>
           <w:p>
             <w:pPr>
@@ -2231,6 +2169,9 @@
         <w:tc>
           <w:tcPr>
             <w:tcW w:w="2406" w:type="dxa"/>
+            <w:tcBorders>
+              <w:bottom w:val="single" w:sz="4" w:space="0" w:color="auto"/>
+            </w:tcBorders>
           </w:tcPr>
           <w:p>
             <w:pPr>
@@ -2254,6 +2195,9 @@
         <w:tc>
           <w:tcPr>
             <w:tcW w:w="2407" w:type="dxa"/>
+            <w:tcBorders>
+              <w:bottom w:val="single" w:sz="4" w:space="0" w:color="auto"/>
+            </w:tcBorders>
           </w:tcPr>
           <w:p>
             <w:pPr>
@@ -2297,25 +2241,7 @@
                 <w:sz w:val="24"/>
                 <w:szCs w:val="24"/>
               </w:rPr>
-              <w:t>Week 12 Try-</w:t>
-            </w:r>
-            <w:r>
-              <w:rPr>
-                <w:rFonts w:ascii="Acherus Grotesque Light" w:hAnsi="Acherus Grotesque Light"/>
-                <w:bCs/>
-                <w:sz w:val="24"/>
-                <w:szCs w:val="24"/>
-              </w:rPr>
-              <w:t>Its and Check</w:t>
-            </w:r>
-            <w:r>
-              <w:rPr>
-                <w:rFonts w:ascii="Acherus Grotesque Light" w:hAnsi="Acherus Grotesque Light"/>
-                <w:bCs/>
-                <w:sz w:val="24"/>
-                <w:szCs w:val="24"/>
-              </w:rPr>
-              <w:t>-In Survey</w:t>
+              <w:t>Week 12 Try-Its and Check-In Survey</w:t>
             </w:r>
           </w:p>
         </w:tc>
@@ -2368,6 +2294,7 @@
         <w:tc>
           <w:tcPr>
             <w:tcW w:w="2406" w:type="dxa"/>
+            <w:shd w:val="thinDiagStripe" w:color="F4C7A5" w:themeColor="accent2" w:themeTint="66" w:fill="auto"/>
           </w:tcPr>
           <w:p>
             <w:pPr>
@@ -2391,6 +2318,7 @@
         <w:tc>
           <w:tcPr>
             <w:tcW w:w="2407" w:type="dxa"/>
+            <w:shd w:val="thinDiagStripe" w:color="F4C7A5" w:themeColor="accent2" w:themeTint="66" w:fill="auto"/>
           </w:tcPr>
           <w:p>
             <w:pPr>
@@ -2437,25 +2365,7 @@
                 <w:sz w:val="24"/>
                 <w:szCs w:val="24"/>
               </w:rPr>
-              <w:t>Week 13 Try-</w:t>
-            </w:r>
-            <w:r>
-              <w:rPr>
-                <w:rFonts w:ascii="Acherus Grotesque Light" w:hAnsi="Acherus Grotesque Light"/>
-                <w:bCs/>
-                <w:sz w:val="24"/>
-                <w:szCs w:val="24"/>
-              </w:rPr>
-              <w:t>Its and Check</w:t>
-            </w:r>
-            <w:r>
-              <w:rPr>
-                <w:rFonts w:ascii="Acherus Grotesque Light" w:hAnsi="Acherus Grotesque Light"/>
-                <w:bCs/>
-                <w:sz w:val="24"/>
-                <w:szCs w:val="24"/>
-              </w:rPr>
-              <w:t>-In Survey</w:t>
+              <w:t>Week 13 Try-Its and Check-In Survey</w:t>
             </w:r>
           </w:p>
         </w:tc>
@@ -2485,6 +2395,9 @@
         <w:tc>
           <w:tcPr>
             <w:tcW w:w="2406" w:type="dxa"/>
+            <w:tcBorders>
+              <w:bottom w:val="single" w:sz="4" w:space="0" w:color="auto"/>
+            </w:tcBorders>
           </w:tcPr>
           <w:p>
             <w:pPr>
@@ -2508,6 +2421,7 @@
         <w:tc>
           <w:tcPr>
             <w:tcW w:w="2406" w:type="dxa"/>
+            <w:shd w:val="thinDiagStripe" w:color="F4C7A5" w:themeColor="accent2" w:themeTint="66" w:fill="auto"/>
           </w:tcPr>
           <w:p>
             <w:pPr>
@@ -2531,6 +2445,7 @@
         <w:tc>
           <w:tcPr>
             <w:tcW w:w="2407" w:type="dxa"/>
+            <w:shd w:val="thinDiagStripe" w:color="F4C7A5" w:themeColor="accent2" w:themeTint="66" w:fill="auto"/>
           </w:tcPr>
           <w:p>
             <w:pPr>
@@ -2604,6 +2519,7 @@
         <w:tc>
           <w:tcPr>
             <w:tcW w:w="2406" w:type="dxa"/>
+            <w:shd w:val="thinDiagStripe" w:color="F4C7A5" w:themeColor="accent2" w:themeTint="66" w:fill="auto"/>
           </w:tcPr>
           <w:p>
             <w:pPr>
@@ -2726,6 +2642,9 @@
         <w:tc>
           <w:tcPr>
             <w:tcW w:w="2406" w:type="dxa"/>
+            <w:tcBorders>
+              <w:bottom w:val="single" w:sz="4" w:space="0" w:color="auto"/>
+            </w:tcBorders>
           </w:tcPr>
           <w:p>
             <w:pPr>
@@ -2749,6 +2668,9 @@
         <w:tc>
           <w:tcPr>
             <w:tcW w:w="2406" w:type="dxa"/>
+            <w:tcBorders>
+              <w:bottom w:val="single" w:sz="4" w:space="0" w:color="auto"/>
+            </w:tcBorders>
           </w:tcPr>
           <w:p>
             <w:pPr>
@@ -2772,6 +2694,9 @@
         <w:tc>
           <w:tcPr>
             <w:tcW w:w="2407" w:type="dxa"/>
+            <w:tcBorders>
+              <w:bottom w:val="single" w:sz="4" w:space="0" w:color="auto"/>
+            </w:tcBorders>
           </w:tcPr>
           <w:p>
             <w:pPr>
@@ -2845,6 +2770,7 @@
         <w:tc>
           <w:tcPr>
             <w:tcW w:w="2406" w:type="dxa"/>
+            <w:shd w:val="thinDiagStripe" w:color="F4C7A5" w:themeColor="accent2" w:themeTint="66" w:fill="auto"/>
           </w:tcPr>
           <w:p>
             <w:pPr>
@@ -2868,6 +2794,7 @@
         <w:tc>
           <w:tcPr>
             <w:tcW w:w="2406" w:type="dxa"/>
+            <w:shd w:val="thinDiagStripe" w:color="F4C7A5" w:themeColor="accent2" w:themeTint="66" w:fill="auto"/>
           </w:tcPr>
           <w:p>
             <w:pPr>
@@ -2891,6 +2818,7 @@
         <w:tc>
           <w:tcPr>
             <w:tcW w:w="2407" w:type="dxa"/>
+            <w:shd w:val="thinDiagStripe" w:color="F4C7A5" w:themeColor="accent2" w:themeTint="66" w:fill="auto"/>
           </w:tcPr>
           <w:p>
             <w:pPr>
@@ -3655,6 +3583,7 @@
   <w:style w:type="character" w:default="1" w:styleId="DefaultParagraphFont">
     <w:name w:val="Default Paragraph Font"/>
     <w:uiPriority w:val="1"/>
+    <w:semiHidden/>
     <w:unhideWhenUsed/>
   </w:style>
   <w:style w:type="table" w:default="1" w:styleId="TableNormal">

</xml_diff>